<commit_message>
Con casos de uso
</commit_message>
<xml_diff>
--- a/PropuestaProyecto/PropuestaProyecto.docx
+++ b/PropuestaProyecto/PropuestaProyecto.docx
@@ -2287,21 +2287,51 @@
         <w:t>DIAGRAMA DE CASOS DE USO</w:t>
       </w:r>
     </w:p>
-    <w:p>
+    <w:p/>
+    <w:p>
+      <w:r>
+        <w:pict>
+          <v:shapetype id="_x0000_t75" coordsize="21600,21600" o:spt="75" o:preferrelative="t" path="m@4@5l@4@11@9@11@9@5xe" filled="f" stroked="f">
+            <v:stroke joinstyle="miter"/>
+            <v:formulas>
+              <v:f eqn="if lineDrawn pixelLineWidth 0"/>
+              <v:f eqn="sum @0 1 0"/>
+              <v:f eqn="sum 0 0 @1"/>
+              <v:f eqn="prod @2 1 2"/>
+              <v:f eqn="prod @3 21600 pixelWidth"/>
+              <v:f eqn="prod @3 21600 pixelHeight"/>
+              <v:f eqn="sum @0 0 1"/>
+              <v:f eqn="prod @6 1 2"/>
+              <v:f eqn="prod @7 21600 pixelWidth"/>
+              <v:f eqn="sum @8 21600 0"/>
+              <v:f eqn="prod @7 21600 pixelHeight"/>
+              <v:f eqn="sum @10 21600 0"/>
+            </v:formulas>
+            <v:path o:extrusionok="f" gradientshapeok="t" o:connecttype="rect"/>
+            <o:lock v:ext="edit" aspectratio="t"/>
+          </v:shapetype>
+          <v:shape id="_x0000_i1027" type="#_x0000_t75" style="width:406.2pt;height:6in">
+            <v:imagedata r:id="rId13" o:title="CasosDeUso"/>
+          </v:shape>
+        </w:pict>
+      </w:r>
+    </w:p>
+    <w:p>
+      <w:pPr>
+        <w:pStyle w:val="Ttulo1"/>
+      </w:pPr>
+    </w:p>
+    <w:p>
+      <w:pPr>
+        <w:pStyle w:val="Ttulo1"/>
+      </w:pPr>
+      <w:r>
+        <w:t>P</w:t>
+      </w:r>
       <w:bookmarkStart w:id="0" w:name="_GoBack"/>
       <w:bookmarkEnd w:id="0"/>
-    </w:p>
-    <w:p>
-      <w:pPr>
-        <w:pStyle w:val="Ttulo1"/>
-      </w:pPr>
-    </w:p>
-    <w:p>
-      <w:pPr>
-        <w:pStyle w:val="Ttulo1"/>
-      </w:pPr>
-      <w:r>
-        <w:t>PROTOTIPO DE LA APLICACIÓN</w:t>
+      <w:r>
+        <w:t>ROTOTIPO DE LA APLICACIÓN</w:t>
       </w:r>
     </w:p>
     <w:p/>
@@ -2381,7 +2411,6 @@
           <w:sz w:val="21"/>
           <w:szCs w:val="21"/>
         </w:rPr>
-        <w:lastRenderedPageBreak/>
         <w:t>Página web: es un soporte para la descarga de la aplicación en sí y servirá de muestra de información relativa al uso de la aplicación o de la empresa. Para la descarga se utilizará un servicio web desde el c</w:t>
       </w:r>
       <w:r>
@@ -2458,6 +2487,7 @@
         <w:pStyle w:val="Ttulo1"/>
       </w:pPr>
       <w:r>
+        <w:lastRenderedPageBreak/>
         <w:t>TECNOLOGÍAS</w:t>
       </w:r>
     </w:p>
@@ -2580,11 +2610,7 @@
         <w:t>Desarrollo del software</w:t>
       </w:r>
       <w:r>
-        <w:t xml:space="preserve">, es otra de las actividades que se puede encontrar en ambas iteraciones, pero con grandes diferencias entre ellas, pues como se ha especificado anteriormente, en la primera iteración se desarrolla la funcionalidad básica de la aplicación y para la segunda se dota de nuevas funcionalidades. Así las tareas a realizar relacionadas con el desarrollo del software durante la </w:t>
-      </w:r>
-      <w:r>
-        <w:lastRenderedPageBreak/>
-        <w:t>primera iteración son incluir las funcionalidades de: añadir, modificar, proponer, validar, reportar y puntuar recetas; mientras que para la segunda iteración se incluyen las siguientes funcionalidades: buscar receta, filtrar recetas por categorías o ingredientes, ordenar recetas, mostrar un menú del día y novedades.</w:t>
+        <w:t>, es otra de las actividades que se puede encontrar en ambas iteraciones, pero con grandes diferencias entre ellas, pues como se ha especificado anteriormente, en la primera iteración se desarrolla la funcionalidad básica de la aplicación y para la segunda se dota de nuevas funcionalidades. Así las tareas a realizar relacionadas con el desarrollo del software durante la primera iteración son incluir las funcionalidades de: añadir, modificar, proponer, validar, reportar y puntuar recetas; mientras que para la segunda iteración se incluyen las siguientes funcionalidades: buscar receta, filtrar recetas por categorías o ingredientes, ordenar recetas, mostrar un menú del día y novedades.</w:t>
       </w:r>
     </w:p>
     <w:p>
@@ -2643,6 +2669,7 @@
         <w:jc w:val="both"/>
       </w:pPr>
       <w:r>
+        <w:lastRenderedPageBreak/>
         <w:t>Se incluyen una serie de actividades complementarias a la entrega del proyecto, relacionado con la presentación comercial y técnica, entrega y demostración del proyecto.</w:t>
       </w:r>
     </w:p>
@@ -2797,7 +2824,6 @@
         <w:pStyle w:val="Ttulo1"/>
       </w:pPr>
       <w:r>
-        <w:lastRenderedPageBreak/>
         <w:t>CRONOGRAMA</w:t>
       </w:r>
     </w:p>
@@ -2986,7 +3012,6 @@
           </w:p>
           <w:p>
             <w:r>
-              <w:lastRenderedPageBreak/>
               <w:t>Helado</w:t>
             </w:r>
           </w:p>
@@ -3002,7 +3027,6 @@
           </w:tcPr>
           <w:p>
             <w:r>
-              <w:lastRenderedPageBreak/>
               <w:t>Alubias</w:t>
             </w:r>
           </w:p>
@@ -3112,6 +3136,7 @@
           </w:p>
           <w:p>
             <w:r>
+              <w:lastRenderedPageBreak/>
               <w:t>Espinaca</w:t>
             </w:r>
           </w:p>
@@ -3123,6 +3148,7 @@
           </w:tcPr>
           <w:p>
             <w:r>
+              <w:lastRenderedPageBreak/>
               <w:t>Acelga</w:t>
             </w:r>
           </w:p>
@@ -3168,6 +3194,7 @@
           </w:p>
           <w:p>
             <w:r>
+              <w:lastRenderedPageBreak/>
               <w:t>Remolacha</w:t>
             </w:r>
           </w:p>
@@ -3179,6 +3206,7 @@
           </w:tcPr>
           <w:p>
             <w:r>
+              <w:lastRenderedPageBreak/>
               <w:t>Batata</w:t>
             </w:r>
           </w:p>
@@ -3224,6 +3252,7 @@
           </w:p>
           <w:p>
             <w:r>
+              <w:lastRenderedPageBreak/>
               <w:t>Espárrago</w:t>
             </w:r>
           </w:p>
@@ -3234,6 +3263,7 @@
           </w:tcPr>
           <w:p>
             <w:r>
+              <w:lastRenderedPageBreak/>
               <w:t>Cebolleta</w:t>
             </w:r>
           </w:p>
@@ -3281,6 +3311,7 @@
               <w:rPr>
                 <w:b/>
               </w:rPr>
+              <w:lastRenderedPageBreak/>
               <w:t>Pescado</w:t>
             </w:r>
           </w:p>
@@ -3864,77 +3895,77 @@
           </w:p>
           <w:p>
             <w:r>
+              <w:t>Amapola</w:t>
+            </w:r>
+          </w:p>
+          <w:p>
+            <w:r>
+              <w:t>Anís verde</w:t>
+            </w:r>
+          </w:p>
+          <w:p>
+            <w:r>
+              <w:t>Anís estrellado</w:t>
+            </w:r>
+          </w:p>
+          <w:p>
+            <w:r>
+              <w:t>Agracejo</w:t>
+            </w:r>
+          </w:p>
+          <w:p>
+            <w:r>
+              <w:t>Cardamomo</w:t>
+            </w:r>
+          </w:p>
+          <w:p>
+            <w:r>
+              <w:t>Cardamomo negro</w:t>
+            </w:r>
+          </w:p>
+          <w:p>
+            <w:r>
+              <w:t>Guindilla</w:t>
+            </w:r>
+          </w:p>
+          <w:p>
+            <w:r>
+              <w:t>Comino</w:t>
+            </w:r>
+          </w:p>
+          <w:p>
+            <w:r>
+              <w:t>Comino negro</w:t>
+            </w:r>
+          </w:p>
+          <w:p>
+            <w:r>
+              <w:t>Cubeba</w:t>
+            </w:r>
+          </w:p>
+          <w:p>
+            <w:r>
+              <w:t>Eneldo</w:t>
+            </w:r>
+          </w:p>
+          <w:p>
+            <w:r>
+              <w:t>Granos de paraíso</w:t>
+            </w:r>
+          </w:p>
+          <w:p>
+            <w:r>
+              <w:t xml:space="preserve">Haba </w:t>
+            </w:r>
+            <w:proofErr w:type="spellStart"/>
+            <w:r>
+              <w:t>tonka</w:t>
+            </w:r>
+            <w:proofErr w:type="spellEnd"/>
+          </w:p>
+          <w:p>
+            <w:r>
               <w:lastRenderedPageBreak/>
-              <w:t>Amapola</w:t>
-            </w:r>
-          </w:p>
-          <w:p>
-            <w:r>
-              <w:t>Anís verde</w:t>
-            </w:r>
-          </w:p>
-          <w:p>
-            <w:r>
-              <w:t>Anís estrellado</w:t>
-            </w:r>
-          </w:p>
-          <w:p>
-            <w:r>
-              <w:t>Agracejo</w:t>
-            </w:r>
-          </w:p>
-          <w:p>
-            <w:r>
-              <w:t>Cardamomo</w:t>
-            </w:r>
-          </w:p>
-          <w:p>
-            <w:r>
-              <w:t>Cardamomo negro</w:t>
-            </w:r>
-          </w:p>
-          <w:p>
-            <w:r>
-              <w:t>Guindilla</w:t>
-            </w:r>
-          </w:p>
-          <w:p>
-            <w:r>
-              <w:t>Comino</w:t>
-            </w:r>
-          </w:p>
-          <w:p>
-            <w:r>
-              <w:t>Comino negro</w:t>
-            </w:r>
-          </w:p>
-          <w:p>
-            <w:r>
-              <w:t>Cubeba</w:t>
-            </w:r>
-          </w:p>
-          <w:p>
-            <w:r>
-              <w:t>Eneldo</w:t>
-            </w:r>
-          </w:p>
-          <w:p>
-            <w:r>
-              <w:t>Granos de paraíso</w:t>
-            </w:r>
-          </w:p>
-          <w:p>
-            <w:r>
-              <w:t xml:space="preserve">Haba </w:t>
-            </w:r>
-            <w:proofErr w:type="spellStart"/>
-            <w:r>
-              <w:t>tonka</w:t>
-            </w:r>
-            <w:proofErr w:type="spellEnd"/>
-          </w:p>
-          <w:p>
-            <w:r>
               <w:t>Tomillo</w:t>
             </w:r>
           </w:p>
@@ -3973,81 +4004,81 @@
           </w:p>
           <w:p>
             <w:r>
+              <w:t>Azafrán</w:t>
+            </w:r>
+          </w:p>
+          <w:p>
+            <w:r>
+              <w:t>Clavo de olor</w:t>
+            </w:r>
+          </w:p>
+          <w:p>
+            <w:r>
+              <w:t>Lavanda</w:t>
+            </w:r>
+          </w:p>
+          <w:p>
+            <w:r>
+              <w:t>Rosa</w:t>
+            </w:r>
+          </w:p>
+          <w:p>
+            <w:r>
+              <w:t>Raíces</w:t>
+            </w:r>
+          </w:p>
+          <w:p>
+            <w:r>
+              <w:t>Regaliz</w:t>
+            </w:r>
+          </w:p>
+          <w:p>
+            <w:proofErr w:type="spellStart"/>
+            <w:r>
+              <w:t>Rúcula</w:t>
+            </w:r>
+            <w:proofErr w:type="spellEnd"/>
+          </w:p>
+          <w:p>
+            <w:proofErr w:type="spellStart"/>
+            <w:r>
+              <w:t>Wasabi</w:t>
+            </w:r>
+            <w:proofErr w:type="spellEnd"/>
+          </w:p>
+          <w:p>
+            <w:r>
+              <w:t>Resinas</w:t>
+            </w:r>
+          </w:p>
+          <w:p>
+            <w:r>
+              <w:t>Asafétida</w:t>
+            </w:r>
+          </w:p>
+          <w:p>
+            <w:proofErr w:type="spellStart"/>
+            <w:r>
+              <w:t>Alpinia</w:t>
+            </w:r>
+            <w:proofErr w:type="spellEnd"/>
+            <w:r>
+              <w:t xml:space="preserve"> </w:t>
+            </w:r>
+            <w:proofErr w:type="spellStart"/>
+            <w:r>
+              <w:t>officinarum</w:t>
+            </w:r>
+            <w:proofErr w:type="spellEnd"/>
+          </w:p>
+          <w:p>
+            <w:r>
+              <w:t>Cúrcuma</w:t>
+            </w:r>
+          </w:p>
+          <w:p>
+            <w:r>
               <w:lastRenderedPageBreak/>
-              <w:t>Azafrán</w:t>
-            </w:r>
-          </w:p>
-          <w:p>
-            <w:r>
-              <w:t>Clavo de olor</w:t>
-            </w:r>
-          </w:p>
-          <w:p>
-            <w:r>
-              <w:t>Lavanda</w:t>
-            </w:r>
-          </w:p>
-          <w:p>
-            <w:r>
-              <w:t>Rosa</w:t>
-            </w:r>
-          </w:p>
-          <w:p>
-            <w:r>
-              <w:t>Raíces</w:t>
-            </w:r>
-          </w:p>
-          <w:p>
-            <w:r>
-              <w:t>Regaliz</w:t>
-            </w:r>
-          </w:p>
-          <w:p>
-            <w:proofErr w:type="spellStart"/>
-            <w:r>
-              <w:t>Rúcula</w:t>
-            </w:r>
-            <w:proofErr w:type="spellEnd"/>
-          </w:p>
-          <w:p>
-            <w:proofErr w:type="spellStart"/>
-            <w:r>
-              <w:t>Wasabi</w:t>
-            </w:r>
-            <w:proofErr w:type="spellEnd"/>
-          </w:p>
-          <w:p>
-            <w:r>
-              <w:t>Resinas</w:t>
-            </w:r>
-          </w:p>
-          <w:p>
-            <w:r>
-              <w:t>Asafétida</w:t>
-            </w:r>
-          </w:p>
-          <w:p>
-            <w:proofErr w:type="spellStart"/>
-            <w:r>
-              <w:t>Alpinia</w:t>
-            </w:r>
-            <w:proofErr w:type="spellEnd"/>
-            <w:r>
-              <w:t xml:space="preserve"> </w:t>
-            </w:r>
-            <w:proofErr w:type="spellStart"/>
-            <w:r>
-              <w:t>officinarum</w:t>
-            </w:r>
-            <w:proofErr w:type="spellEnd"/>
-          </w:p>
-          <w:p>
-            <w:r>
-              <w:t>Cúrcuma</w:t>
-            </w:r>
-          </w:p>
-          <w:p>
-            <w:r>
               <w:t>Jengibre</w:t>
             </w:r>
           </w:p>
@@ -4086,72 +4117,72 @@
           </w:p>
           <w:p>
             <w:r>
+              <w:t>Pimienta</w:t>
+            </w:r>
+          </w:p>
+          <w:p>
+            <w:r>
+              <w:t>Pimienta de Sichuan</w:t>
+            </w:r>
+          </w:p>
+          <w:p>
+            <w:r>
+              <w:t>Pimenta dioica</w:t>
+            </w:r>
+          </w:p>
+          <w:p>
+            <w:r>
+              <w:t>Pimienta larga</w:t>
+            </w:r>
+          </w:p>
+          <w:p>
+            <w:r>
+              <w:t>Tamarindo</w:t>
+            </w:r>
+          </w:p>
+          <w:p>
+            <w:r>
+              <w:t>Apio</w:t>
+            </w:r>
+          </w:p>
+          <w:p>
+            <w:r>
+              <w:t>Semillas de granada</w:t>
+            </w:r>
+          </w:p>
+          <w:p>
+            <w:r>
+              <w:t>Menta poleo</w:t>
+            </w:r>
+          </w:p>
+          <w:p>
+            <w:r>
+              <w:t>Orégano</w:t>
+            </w:r>
+          </w:p>
+          <w:p>
+            <w:r>
+              <w:t>Perejil</w:t>
+            </w:r>
+          </w:p>
+          <w:p>
+            <w:r>
+              <w:t>Perifollo</w:t>
+            </w:r>
+          </w:p>
+          <w:p>
+            <w:r>
+              <w:t>Ruda</w:t>
+            </w:r>
+          </w:p>
+          <w:p>
+            <w:r>
+              <w:t>Salvia</w:t>
+            </w:r>
+          </w:p>
+          <w:p>
+            <w:r>
               <w:lastRenderedPageBreak/>
-              <w:t>Pimienta</w:t>
-            </w:r>
-          </w:p>
-          <w:p>
-            <w:r>
-              <w:t>Pimienta de Sichuan</w:t>
-            </w:r>
-          </w:p>
-          <w:p>
-            <w:r>
-              <w:t>Pimenta dioica</w:t>
-            </w:r>
-          </w:p>
-          <w:p>
-            <w:r>
-              <w:t>Pimienta larga</w:t>
-            </w:r>
-          </w:p>
-          <w:p>
-            <w:r>
-              <w:t>Tamarindo</w:t>
-            </w:r>
-          </w:p>
-          <w:p>
-            <w:r>
-              <w:t>Apio</w:t>
-            </w:r>
-          </w:p>
-          <w:p>
-            <w:r>
-              <w:t>Semillas de granada</w:t>
-            </w:r>
-          </w:p>
-          <w:p>
-            <w:r>
-              <w:t>Menta poleo</w:t>
-            </w:r>
-          </w:p>
-          <w:p>
-            <w:r>
-              <w:t>Orégano</w:t>
-            </w:r>
-          </w:p>
-          <w:p>
-            <w:r>
-              <w:t>Perejil</w:t>
-            </w:r>
-          </w:p>
-          <w:p>
-            <w:r>
-              <w:t>Perifollo</w:t>
-            </w:r>
-          </w:p>
-          <w:p>
-            <w:r>
-              <w:t>Ruda</w:t>
-            </w:r>
-          </w:p>
-          <w:p>
-            <w:r>
-              <w:t>Salvia</w:t>
-            </w:r>
-          </w:p>
-          <w:p>
-            <w:r>
               <w:t>Romero</w:t>
             </w:r>
           </w:p>
@@ -4183,62 +4214,62 @@
           </w:p>
           <w:p>
             <w:r>
+              <w:t>Albahaca</w:t>
+            </w:r>
+          </w:p>
+          <w:p>
+            <w:r>
+              <w:t>Árbol del curry</w:t>
+            </w:r>
+          </w:p>
+          <w:p>
+            <w:r>
+              <w:t>Cantueso</w:t>
+            </w:r>
+          </w:p>
+          <w:p>
+            <w:r>
+              <w:t>Cilantro</w:t>
+            </w:r>
+          </w:p>
+          <w:p>
+            <w:r>
+              <w:t>Espliego</w:t>
+            </w:r>
+          </w:p>
+          <w:p>
+            <w:r>
+              <w:t>Estragón</w:t>
+            </w:r>
+          </w:p>
+          <w:p>
+            <w:r>
+              <w:t>Apio en polvo</w:t>
+            </w:r>
+          </w:p>
+          <w:p>
+            <w:r>
+              <w:t>Cebolla seca</w:t>
+            </w:r>
+          </w:p>
+          <w:p>
+            <w:r>
+              <w:t>Pimentón</w:t>
+            </w:r>
+          </w:p>
+          <w:p>
+            <w:r>
+              <w:t>Curry</w:t>
+            </w:r>
+          </w:p>
+          <w:p>
+            <w:r>
+              <w:t>Eneldo</w:t>
+            </w:r>
+          </w:p>
+          <w:p>
+            <w:r>
               <w:lastRenderedPageBreak/>
-              <w:t>Albahaca</w:t>
-            </w:r>
-          </w:p>
-          <w:p>
-            <w:r>
-              <w:t>Árbol del curry</w:t>
-            </w:r>
-          </w:p>
-          <w:p>
-            <w:r>
-              <w:t>Cantueso</w:t>
-            </w:r>
-          </w:p>
-          <w:p>
-            <w:r>
-              <w:t>Cilantro</w:t>
-            </w:r>
-          </w:p>
-          <w:p>
-            <w:r>
-              <w:t>Espliego</w:t>
-            </w:r>
-          </w:p>
-          <w:p>
-            <w:r>
-              <w:t>Estragón</w:t>
-            </w:r>
-          </w:p>
-          <w:p>
-            <w:r>
-              <w:t>Apio en polvo</w:t>
-            </w:r>
-          </w:p>
-          <w:p>
-            <w:r>
-              <w:t>Cebolla seca</w:t>
-            </w:r>
-          </w:p>
-          <w:p>
-            <w:r>
-              <w:t>Pimentón</w:t>
-            </w:r>
-          </w:p>
-          <w:p>
-            <w:r>
-              <w:t>Curry</w:t>
-            </w:r>
-          </w:p>
-          <w:p>
-            <w:r>
-              <w:t>Eneldo</w:t>
-            </w:r>
-          </w:p>
-          <w:p>
-            <w:r>
               <w:t>Hinojo</w:t>
             </w:r>
           </w:p>
@@ -4277,7 +4308,6 @@
           </w:p>
           <w:p>
             <w:r>
-              <w:lastRenderedPageBreak/>
               <w:t xml:space="preserve">Menta </w:t>
             </w:r>
             <w:proofErr w:type="spellStart"/>
@@ -4368,8 +4398,8 @@
     <w:p/>
     <w:p/>
     <w:sectPr>
-      <w:headerReference w:type="even" r:id="rId13"/>
-      <w:headerReference w:type="default" r:id="rId14"/>
+      <w:headerReference w:type="even" r:id="rId14"/>
+      <w:headerReference w:type="default" r:id="rId15"/>
       <w:pgSz w:w="11906" w:h="16838"/>
       <w:pgMar w:top="1417" w:right="1701" w:bottom="1417" w:left="1701" w:header="708" w:footer="708" w:gutter="0"/>
       <w:cols w:space="708"/>

</xml_diff>